<commit_message>
Fix for wrong numbering in word template
</commit_message>
<xml_diff>
--- a/CoolCatCollects/App_Data/Avery_Template.docx
+++ b/CoolCatCollects/App_Data/Avery_Template.docx
@@ -203,7 +203,13 @@
               <w:rPr>
                 <w:szCs w:val="16"/>
               </w:rPr>
-              <w:t>52</w:t>
+              <w:t>5</w:t>
+            </w:r>
+            <w:r>
+              <w:rPr>
+                <w:szCs w:val="16"/>
+              </w:rPr>
+              <w:t>4</w:t>
             </w:r>
             <w:r>
               <w:rPr>
@@ -273,7 +279,7 @@
               <w:rPr>
                 <w:szCs w:val="16"/>
               </w:rPr>
-              <w:t>79</w:t>
+              <w:t>81</w:t>
             </w:r>
             <w:r>
               <w:rPr>
@@ -343,7 +349,13 @@
               <w:rPr>
                 <w:szCs w:val="16"/>
               </w:rPr>
-              <w:t>106</w:t>
+              <w:t>10</w:t>
+            </w:r>
+            <w:r>
+              <w:rPr>
+                <w:szCs w:val="16"/>
+              </w:rPr>
+              <w:t>8</w:t>
             </w:r>
             <w:r>
               <w:rPr>
@@ -413,7 +425,13 @@
               <w:rPr>
                 <w:szCs w:val="16"/>
               </w:rPr>
-              <w:t>133</w:t>
+              <w:t>13</w:t>
+            </w:r>
+            <w:r>
+              <w:rPr>
+                <w:szCs w:val="16"/>
+              </w:rPr>
+              <w:t>5</w:t>
             </w:r>
             <w:r>
               <w:rPr>
@@ -483,7 +501,13 @@
               <w:rPr>
                 <w:szCs w:val="16"/>
               </w:rPr>
-              <w:t>160</w:t>
+              <w:t>16</w:t>
+            </w:r>
+            <w:r>
+              <w:rPr>
+                <w:szCs w:val="16"/>
+              </w:rPr>
+              <w:t>2</w:t>
             </w:r>
             <w:r>
               <w:rPr>
@@ -687,7 +711,13 @@
               <w:rPr>
                 <w:szCs w:val="16"/>
               </w:rPr>
-              <w:t>53</w:t>
+              <w:t>5</w:t>
+            </w:r>
+            <w:r>
+              <w:rPr>
+                <w:szCs w:val="16"/>
+              </w:rPr>
+              <w:t>5</w:t>
             </w:r>
             <w:r>
               <w:rPr>
@@ -757,7 +787,13 @@
               <w:rPr>
                 <w:szCs w:val="16"/>
               </w:rPr>
-              <w:t>80</w:t>
+              <w:t>8</w:t>
+            </w:r>
+            <w:r>
+              <w:rPr>
+                <w:szCs w:val="16"/>
+              </w:rPr>
+              <w:t>2</w:t>
             </w:r>
             <w:r>
               <w:rPr>
@@ -827,7 +863,13 @@
               <w:rPr>
                 <w:szCs w:val="16"/>
               </w:rPr>
-              <w:t>107</w:t>
+              <w:t>10</w:t>
+            </w:r>
+            <w:r>
+              <w:rPr>
+                <w:szCs w:val="16"/>
+              </w:rPr>
+              <w:t>9</w:t>
             </w:r>
             <w:r>
               <w:rPr>
@@ -897,7 +939,13 @@
               <w:rPr>
                 <w:szCs w:val="16"/>
               </w:rPr>
-              <w:t>134</w:t>
+              <w:t>13</w:t>
+            </w:r>
+            <w:r>
+              <w:rPr>
+                <w:szCs w:val="16"/>
+              </w:rPr>
+              <w:t>6</w:t>
             </w:r>
             <w:r>
               <w:rPr>
@@ -967,7 +1015,13 @@
               <w:rPr>
                 <w:szCs w:val="16"/>
               </w:rPr>
-              <w:t>161</w:t>
+              <w:t>16</w:t>
+            </w:r>
+            <w:r>
+              <w:rPr>
+                <w:szCs w:val="16"/>
+              </w:rPr>
+              <w:t>3</w:t>
             </w:r>
             <w:r>
               <w:rPr>
@@ -1171,7 +1225,13 @@
               <w:rPr>
                 <w:szCs w:val="16"/>
               </w:rPr>
-              <w:t>54</w:t>
+              <w:t>5</w:t>
+            </w:r>
+            <w:r>
+              <w:rPr>
+                <w:szCs w:val="16"/>
+              </w:rPr>
+              <w:t>6</w:t>
             </w:r>
             <w:r>
               <w:rPr>
@@ -1247,7 +1307,7 @@
               <w:rPr>
                 <w:szCs w:val="16"/>
               </w:rPr>
-              <w:t>1</w:t>
+              <w:t>3</w:t>
             </w:r>
             <w:r>
               <w:rPr>
@@ -1317,7 +1377,13 @@
               <w:rPr>
                 <w:szCs w:val="16"/>
               </w:rPr>
-              <w:t>108</w:t>
+              <w:t>1</w:t>
+            </w:r>
+            <w:r>
+              <w:rPr>
+                <w:szCs w:val="16"/>
+              </w:rPr>
+              <w:t>10</w:t>
             </w:r>
             <w:r>
               <w:rPr>
@@ -1387,7 +1453,13 @@
               <w:rPr>
                 <w:szCs w:val="16"/>
               </w:rPr>
-              <w:t>135</w:t>
+              <w:t>13</w:t>
+            </w:r>
+            <w:r>
+              <w:rPr>
+                <w:szCs w:val="16"/>
+              </w:rPr>
+              <w:t>7</w:t>
             </w:r>
             <w:r>
               <w:rPr>
@@ -1457,7 +1529,13 @@
               <w:rPr>
                 <w:szCs w:val="16"/>
               </w:rPr>
-              <w:t>162</w:t>
+              <w:t>16</w:t>
+            </w:r>
+            <w:r>
+              <w:rPr>
+                <w:szCs w:val="16"/>
+              </w:rPr>
+              <w:t>4</w:t>
             </w:r>
             <w:r>
               <w:rPr>
@@ -1655,7 +1733,13 @@
               <w:rPr>
                 <w:szCs w:val="16"/>
               </w:rPr>
-              <w:t>55</w:t>
+              <w:t>5</w:t>
+            </w:r>
+            <w:r>
+              <w:rPr>
+                <w:szCs w:val="16"/>
+              </w:rPr>
+              <w:t>7</w:t>
             </w:r>
             <w:r>
               <w:rPr>
@@ -1731,7 +1815,7 @@
               <w:rPr>
                 <w:szCs w:val="16"/>
               </w:rPr>
-              <w:t>2</w:t>
+              <w:t>4</w:t>
             </w:r>
             <w:r>
               <w:rPr>
@@ -1801,7 +1885,13 @@
               <w:rPr>
                 <w:szCs w:val="16"/>
               </w:rPr>
-              <w:t>109</w:t>
+              <w:t>1</w:t>
+            </w:r>
+            <w:r>
+              <w:rPr>
+                <w:szCs w:val="16"/>
+              </w:rPr>
+              <w:t>11</w:t>
             </w:r>
             <w:r>
               <w:rPr>
@@ -1871,7 +1961,13 @@
               <w:rPr>
                 <w:szCs w:val="16"/>
               </w:rPr>
-              <w:t>136</w:t>
+              <w:t>13</w:t>
+            </w:r>
+            <w:r>
+              <w:rPr>
+                <w:szCs w:val="16"/>
+              </w:rPr>
+              <w:t>8</w:t>
             </w:r>
             <w:r>
               <w:rPr>
@@ -1941,7 +2037,13 @@
               <w:rPr>
                 <w:szCs w:val="16"/>
               </w:rPr>
-              <w:t>163</w:t>
+              <w:t>16</w:t>
+            </w:r>
+            <w:r>
+              <w:rPr>
+                <w:szCs w:val="16"/>
+              </w:rPr>
+              <w:t>5</w:t>
             </w:r>
             <w:r>
               <w:rPr>
@@ -2145,7 +2247,13 @@
               <w:rPr>
                 <w:szCs w:val="16"/>
               </w:rPr>
-              <w:t>56</w:t>
+              <w:t>5</w:t>
+            </w:r>
+            <w:r>
+              <w:rPr>
+                <w:szCs w:val="16"/>
+              </w:rPr>
+              <w:t>8</w:t>
             </w:r>
             <w:r>
               <w:rPr>
@@ -2221,7 +2329,7 @@
               <w:rPr>
                 <w:szCs w:val="16"/>
               </w:rPr>
-              <w:t>3</w:t>
+              <w:t>5</w:t>
             </w:r>
             <w:r>
               <w:rPr>
@@ -2291,7 +2399,13 @@
               <w:rPr>
                 <w:szCs w:val="16"/>
               </w:rPr>
-              <w:t>110</w:t>
+              <w:t>11</w:t>
+            </w:r>
+            <w:r>
+              <w:rPr>
+                <w:szCs w:val="16"/>
+              </w:rPr>
+              <w:t>2</w:t>
             </w:r>
             <w:r>
               <w:rPr>
@@ -2361,7 +2475,13 @@
               <w:rPr>
                 <w:szCs w:val="16"/>
               </w:rPr>
-              <w:t>137</w:t>
+              <w:t>13</w:t>
+            </w:r>
+            <w:r>
+              <w:rPr>
+                <w:szCs w:val="16"/>
+              </w:rPr>
+              <w:t>9</w:t>
             </w:r>
             <w:r>
               <w:rPr>
@@ -2431,7 +2551,13 @@
               <w:rPr>
                 <w:szCs w:val="16"/>
               </w:rPr>
-              <w:t>164</w:t>
+              <w:t>16</w:t>
+            </w:r>
+            <w:r>
+              <w:rPr>
+                <w:szCs w:val="16"/>
+              </w:rPr>
+              <w:t>6</w:t>
             </w:r>
             <w:r>
               <w:rPr>
@@ -2635,7 +2761,13 @@
               <w:rPr>
                 <w:szCs w:val="16"/>
               </w:rPr>
-              <w:t>57</w:t>
+              <w:t>5</w:t>
+            </w:r>
+            <w:r>
+              <w:rPr>
+                <w:szCs w:val="16"/>
+              </w:rPr>
+              <w:t>9</w:t>
             </w:r>
             <w:r>
               <w:rPr>
@@ -2711,7 +2843,7 @@
               <w:rPr>
                 <w:szCs w:val="16"/>
               </w:rPr>
-              <w:t>4</w:t>
+              <w:t>6</w:t>
             </w:r>
             <w:r>
               <w:rPr>
@@ -2781,7 +2913,13 @@
               <w:rPr>
                 <w:szCs w:val="16"/>
               </w:rPr>
-              <w:t>111</w:t>
+              <w:t>11</w:t>
+            </w:r>
+            <w:r>
+              <w:rPr>
+                <w:szCs w:val="16"/>
+              </w:rPr>
+              <w:t>3</w:t>
             </w:r>
             <w:r>
               <w:rPr>
@@ -2851,7 +2989,13 @@
               <w:rPr>
                 <w:szCs w:val="16"/>
               </w:rPr>
-              <w:t>138</w:t>
+              <w:t>1</w:t>
+            </w:r>
+            <w:r>
+              <w:rPr>
+                <w:szCs w:val="16"/>
+              </w:rPr>
+              <w:t>40</w:t>
             </w:r>
             <w:r>
               <w:rPr>
@@ -2921,7 +3065,13 @@
               <w:rPr>
                 <w:szCs w:val="16"/>
               </w:rPr>
-              <w:t>165</w:t>
+              <w:t>16</w:t>
+            </w:r>
+            <w:r>
+              <w:rPr>
+                <w:szCs w:val="16"/>
+              </w:rPr>
+              <w:t>7</w:t>
             </w:r>
             <w:r>
               <w:rPr>
@@ -3125,7 +3275,7 @@
               <w:rPr>
                 <w:szCs w:val="16"/>
               </w:rPr>
-              <w:t>58</w:t>
+              <w:t>60</w:t>
             </w:r>
             <w:r>
               <w:rPr>
@@ -3201,7 +3351,7 @@
               <w:rPr>
                 <w:szCs w:val="16"/>
               </w:rPr>
-              <w:t>5</w:t>
+              <w:t>7</w:t>
             </w:r>
             <w:r>
               <w:rPr>
@@ -3271,7 +3421,13 @@
               <w:rPr>
                 <w:szCs w:val="16"/>
               </w:rPr>
-              <w:t>112</w:t>
+              <w:t>11</w:t>
+            </w:r>
+            <w:r>
+              <w:rPr>
+                <w:szCs w:val="16"/>
+              </w:rPr>
+              <w:t>4</w:t>
             </w:r>
             <w:r>
               <w:rPr>
@@ -3341,7 +3497,13 @@
               <w:rPr>
                 <w:szCs w:val="16"/>
               </w:rPr>
-              <w:t>139</w:t>
+              <w:t>1</w:t>
+            </w:r>
+            <w:r>
+              <w:rPr>
+                <w:szCs w:val="16"/>
+              </w:rPr>
+              <w:t>41</w:t>
             </w:r>
             <w:r>
               <w:rPr>
@@ -3411,7 +3573,13 @@
               <w:rPr>
                 <w:szCs w:val="16"/>
               </w:rPr>
-              <w:t>166</w:t>
+              <w:t>16</w:t>
+            </w:r>
+            <w:r>
+              <w:rPr>
+                <w:szCs w:val="16"/>
+              </w:rPr>
+              <w:t>8</w:t>
             </w:r>
             <w:r>
               <w:rPr>
@@ -3615,7 +3783,7 @@
               <w:rPr>
                 <w:szCs w:val="16"/>
               </w:rPr>
-              <w:t>59</w:t>
+              <w:t>61</w:t>
             </w:r>
             <w:r>
               <w:rPr>
@@ -3691,7 +3859,7 @@
               <w:rPr>
                 <w:szCs w:val="16"/>
               </w:rPr>
-              <w:t>6</w:t>
+              <w:t>8</w:t>
             </w:r>
             <w:r>
               <w:rPr>
@@ -3761,7 +3929,13 @@
               <w:rPr>
                 <w:szCs w:val="16"/>
               </w:rPr>
-              <w:t>113</w:t>
+              <w:t>11</w:t>
+            </w:r>
+            <w:r>
+              <w:rPr>
+                <w:szCs w:val="16"/>
+              </w:rPr>
+              <w:t>5</w:t>
             </w:r>
             <w:r>
               <w:rPr>
@@ -3831,7 +4005,13 @@
               <w:rPr>
                 <w:szCs w:val="16"/>
               </w:rPr>
-              <w:t>140</w:t>
+              <w:t>14</w:t>
+            </w:r>
+            <w:r>
+              <w:rPr>
+                <w:szCs w:val="16"/>
+              </w:rPr>
+              <w:t>2</w:t>
             </w:r>
             <w:r>
               <w:rPr>
@@ -3901,7 +4081,13 @@
               <w:rPr>
                 <w:szCs w:val="16"/>
               </w:rPr>
-              <w:t>167</w:t>
+              <w:t>16</w:t>
+            </w:r>
+            <w:r>
+              <w:rPr>
+                <w:szCs w:val="16"/>
+              </w:rPr>
+              <w:t>9</w:t>
             </w:r>
             <w:r>
               <w:rPr>
@@ -4105,7 +4291,13 @@
               <w:rPr>
                 <w:szCs w:val="16"/>
               </w:rPr>
-              <w:t>60</w:t>
+              <w:t>6</w:t>
+            </w:r>
+            <w:r>
+              <w:rPr>
+                <w:szCs w:val="16"/>
+              </w:rPr>
+              <w:t>2</w:t>
             </w:r>
             <w:r>
               <w:rPr>
@@ -4181,7 +4373,7 @@
               <w:rPr>
                 <w:szCs w:val="16"/>
               </w:rPr>
-              <w:t>7</w:t>
+              <w:t>9</w:t>
             </w:r>
             <w:r>
               <w:rPr>
@@ -4251,7 +4443,13 @@
               <w:rPr>
                 <w:szCs w:val="16"/>
               </w:rPr>
-              <w:t>114</w:t>
+              <w:t>11</w:t>
+            </w:r>
+            <w:r>
+              <w:rPr>
+                <w:szCs w:val="16"/>
+              </w:rPr>
+              <w:t>6</w:t>
             </w:r>
             <w:r>
               <w:rPr>
@@ -4321,7 +4519,13 @@
               <w:rPr>
                 <w:szCs w:val="16"/>
               </w:rPr>
-              <w:t>141</w:t>
+              <w:t>14</w:t>
+            </w:r>
+            <w:r>
+              <w:rPr>
+                <w:szCs w:val="16"/>
+              </w:rPr>
+              <w:t>3</w:t>
             </w:r>
             <w:r>
               <w:rPr>
@@ -4391,7 +4595,13 @@
               <w:rPr>
                 <w:szCs w:val="16"/>
               </w:rPr>
-              <w:t>168</w:t>
+              <w:t>1</w:t>
+            </w:r>
+            <w:r>
+              <w:rPr>
+                <w:szCs w:val="16"/>
+              </w:rPr>
+              <w:t>70</w:t>
             </w:r>
             <w:r>
               <w:rPr>
@@ -4595,7 +4805,13 @@
               <w:rPr>
                 <w:szCs w:val="16"/>
               </w:rPr>
-              <w:t>61</w:t>
+              <w:t>6</w:t>
+            </w:r>
+            <w:r>
+              <w:rPr>
+                <w:szCs w:val="16"/>
+              </w:rPr>
+              <w:t>3</w:t>
             </w:r>
             <w:r>
               <w:rPr>
@@ -4665,13 +4881,7 @@
               <w:rPr>
                 <w:szCs w:val="16"/>
               </w:rPr>
-              <w:t>8</w:t>
-            </w:r>
-            <w:r>
-              <w:rPr>
-                <w:szCs w:val="16"/>
-              </w:rPr>
-              <w:t>8</w:t>
+              <w:t>90</w:t>
             </w:r>
             <w:r>
               <w:rPr>
@@ -4741,7 +4951,13 @@
               <w:rPr>
                 <w:szCs w:val="16"/>
               </w:rPr>
-              <w:t>115</w:t>
+              <w:t>11</w:t>
+            </w:r>
+            <w:r>
+              <w:rPr>
+                <w:szCs w:val="16"/>
+              </w:rPr>
+              <w:t>7</w:t>
             </w:r>
             <w:r>
               <w:rPr>
@@ -4811,7 +5027,13 @@
               <w:rPr>
                 <w:szCs w:val="16"/>
               </w:rPr>
-              <w:t>142</w:t>
+              <w:t>14</w:t>
+            </w:r>
+            <w:r>
+              <w:rPr>
+                <w:szCs w:val="16"/>
+              </w:rPr>
+              <w:t>4</w:t>
             </w:r>
             <w:r>
               <w:rPr>
@@ -4881,7 +5103,13 @@
               <w:rPr>
                 <w:szCs w:val="16"/>
               </w:rPr>
-              <w:t>169</w:t>
+              <w:t>1</w:t>
+            </w:r>
+            <w:r>
+              <w:rPr>
+                <w:szCs w:val="16"/>
+              </w:rPr>
+              <w:t>71</w:t>
             </w:r>
             <w:r>
               <w:rPr>
@@ -5085,7 +5313,13 @@
               <w:rPr>
                 <w:szCs w:val="16"/>
               </w:rPr>
-              <w:t>62</w:t>
+              <w:t>6</w:t>
+            </w:r>
+            <w:r>
+              <w:rPr>
+                <w:szCs w:val="16"/>
+              </w:rPr>
+              <w:t>4</w:t>
             </w:r>
             <w:r>
               <w:rPr>
@@ -5155,13 +5389,7 @@
               <w:rPr>
                 <w:szCs w:val="16"/>
               </w:rPr>
-              <w:t>8</w:t>
-            </w:r>
-            <w:r>
-              <w:rPr>
-                <w:szCs w:val="16"/>
-              </w:rPr>
-              <w:t>9</w:t>
+              <w:t>91</w:t>
             </w:r>
             <w:r>
               <w:rPr>
@@ -5231,7 +5459,13 @@
               <w:rPr>
                 <w:szCs w:val="16"/>
               </w:rPr>
-              <w:t>116</w:t>
+              <w:t>11</w:t>
+            </w:r>
+            <w:r>
+              <w:rPr>
+                <w:szCs w:val="16"/>
+              </w:rPr>
+              <w:t>8</w:t>
             </w:r>
             <w:r>
               <w:rPr>
@@ -5301,7 +5535,13 @@
               <w:rPr>
                 <w:szCs w:val="16"/>
               </w:rPr>
-              <w:t>143</w:t>
+              <w:t>14</w:t>
+            </w:r>
+            <w:r>
+              <w:rPr>
+                <w:szCs w:val="16"/>
+              </w:rPr>
+              <w:t>5</w:t>
             </w:r>
             <w:r>
               <w:rPr>
@@ -5371,7 +5611,13 @@
               <w:rPr>
                 <w:szCs w:val="16"/>
               </w:rPr>
-              <w:t>170</w:t>
+              <w:t>17</w:t>
+            </w:r>
+            <w:r>
+              <w:rPr>
+                <w:szCs w:val="16"/>
+              </w:rPr>
+              <w:t>2</w:t>
             </w:r>
             <w:r>
               <w:rPr>
@@ -5575,7 +5821,13 @@
               <w:rPr>
                 <w:szCs w:val="16"/>
               </w:rPr>
-              <w:t>63</w:t>
+              <w:t>6</w:t>
+            </w:r>
+            <w:r>
+              <w:rPr>
+                <w:szCs w:val="16"/>
+              </w:rPr>
+              <w:t>5</w:t>
             </w:r>
             <w:r>
               <w:rPr>
@@ -5645,7 +5897,13 @@
               <w:rPr>
                 <w:szCs w:val="16"/>
               </w:rPr>
-              <w:t>90</w:t>
+              <w:t>9</w:t>
+            </w:r>
+            <w:r>
+              <w:rPr>
+                <w:szCs w:val="16"/>
+              </w:rPr>
+              <w:t>2</w:t>
             </w:r>
             <w:r>
               <w:rPr>
@@ -5715,7 +5973,13 @@
               <w:rPr>
                 <w:szCs w:val="16"/>
               </w:rPr>
-              <w:t>117</w:t>
+              <w:t>11</w:t>
+            </w:r>
+            <w:r>
+              <w:rPr>
+                <w:szCs w:val="16"/>
+              </w:rPr>
+              <w:t>9</w:t>
             </w:r>
             <w:r>
               <w:rPr>
@@ -5785,7 +6049,13 @@
               <w:rPr>
                 <w:szCs w:val="16"/>
               </w:rPr>
-              <w:t>144</w:t>
+              <w:t>14</w:t>
+            </w:r>
+            <w:r>
+              <w:rPr>
+                <w:szCs w:val="16"/>
+              </w:rPr>
+              <w:t>6</w:t>
             </w:r>
             <w:r>
               <w:rPr>
@@ -5855,7 +6125,13 @@
               <w:rPr>
                 <w:szCs w:val="16"/>
               </w:rPr>
-              <w:t>171</w:t>
+              <w:t>17</w:t>
+            </w:r>
+            <w:r>
+              <w:rPr>
+                <w:szCs w:val="16"/>
+              </w:rPr>
+              <w:t>3</w:t>
             </w:r>
             <w:r>
               <w:rPr>
@@ -6059,7 +6335,13 @@
               <w:rPr>
                 <w:szCs w:val="16"/>
               </w:rPr>
-              <w:t>64</w:t>
+              <w:t>6</w:t>
+            </w:r>
+            <w:r>
+              <w:rPr>
+                <w:szCs w:val="16"/>
+              </w:rPr>
+              <w:t>6</w:t>
             </w:r>
             <w:r>
               <w:rPr>
@@ -6129,7 +6411,13 @@
               <w:rPr>
                 <w:szCs w:val="16"/>
               </w:rPr>
-              <w:t>91</w:t>
+              <w:t>9</w:t>
+            </w:r>
+            <w:r>
+              <w:rPr>
+                <w:szCs w:val="16"/>
+              </w:rPr>
+              <w:t>3</w:t>
             </w:r>
             <w:r>
               <w:rPr>
@@ -6199,7 +6487,13 @@
               <w:rPr>
                 <w:szCs w:val="16"/>
               </w:rPr>
-              <w:t>118</w:t>
+              <w:t>1</w:t>
+            </w:r>
+            <w:r>
+              <w:rPr>
+                <w:szCs w:val="16"/>
+              </w:rPr>
+              <w:t>20</w:t>
             </w:r>
             <w:r>
               <w:rPr>
@@ -6269,7 +6563,13 @@
               <w:rPr>
                 <w:szCs w:val="16"/>
               </w:rPr>
-              <w:t>145</w:t>
+              <w:t>14</w:t>
+            </w:r>
+            <w:r>
+              <w:rPr>
+                <w:szCs w:val="16"/>
+              </w:rPr>
+              <w:t>7</w:t>
             </w:r>
             <w:r>
               <w:rPr>
@@ -6339,7 +6639,13 @@
               <w:rPr>
                 <w:szCs w:val="16"/>
               </w:rPr>
-              <w:t>172</w:t>
+              <w:t>17</w:t>
+            </w:r>
+            <w:r>
+              <w:rPr>
+                <w:szCs w:val="16"/>
+              </w:rPr>
+              <w:t>4</w:t>
             </w:r>
             <w:r>
               <w:rPr>
@@ -6537,7 +6843,13 @@
               <w:rPr>
                 <w:szCs w:val="16"/>
               </w:rPr>
-              <w:t>65</w:t>
+              <w:t>6</w:t>
+            </w:r>
+            <w:r>
+              <w:rPr>
+                <w:szCs w:val="16"/>
+              </w:rPr>
+              <w:t>7</w:t>
             </w:r>
             <w:r>
               <w:rPr>
@@ -6607,7 +6919,13 @@
               <w:rPr>
                 <w:szCs w:val="16"/>
               </w:rPr>
-              <w:t>92</w:t>
+              <w:t>9</w:t>
+            </w:r>
+            <w:r>
+              <w:rPr>
+                <w:szCs w:val="16"/>
+              </w:rPr>
+              <w:t>4</w:t>
             </w:r>
             <w:r>
               <w:rPr>
@@ -6677,7 +6995,13 @@
               <w:rPr>
                 <w:szCs w:val="16"/>
               </w:rPr>
-              <w:t>119</w:t>
+              <w:t>1</w:t>
+            </w:r>
+            <w:r>
+              <w:rPr>
+                <w:szCs w:val="16"/>
+              </w:rPr>
+              <w:t>21</w:t>
             </w:r>
             <w:r>
               <w:rPr>
@@ -6747,7 +7071,13 @@
               <w:rPr>
                 <w:szCs w:val="16"/>
               </w:rPr>
-              <w:t>146</w:t>
+              <w:t>14</w:t>
+            </w:r>
+            <w:r>
+              <w:rPr>
+                <w:szCs w:val="16"/>
+              </w:rPr>
+              <w:t>8</w:t>
             </w:r>
             <w:r>
               <w:rPr>
@@ -6817,7 +7147,13 @@
               <w:rPr>
                 <w:szCs w:val="16"/>
               </w:rPr>
-              <w:t>173</w:t>
+              <w:t>17</w:t>
+            </w:r>
+            <w:r>
+              <w:rPr>
+                <w:szCs w:val="16"/>
+              </w:rPr>
+              <w:t>5</w:t>
             </w:r>
             <w:r>
               <w:rPr>
@@ -7021,7 +7357,13 @@
               <w:rPr>
                 <w:szCs w:val="16"/>
               </w:rPr>
-              <w:t>66</w:t>
+              <w:t>6</w:t>
+            </w:r>
+            <w:r>
+              <w:rPr>
+                <w:szCs w:val="16"/>
+              </w:rPr>
+              <w:t>8</w:t>
             </w:r>
             <w:r>
               <w:rPr>
@@ -7091,7 +7433,13 @@
               <w:rPr>
                 <w:szCs w:val="16"/>
               </w:rPr>
-              <w:t>93</w:t>
+              <w:t>9</w:t>
+            </w:r>
+            <w:r>
+              <w:rPr>
+                <w:szCs w:val="16"/>
+              </w:rPr>
+              <w:t>5</w:t>
             </w:r>
             <w:r>
               <w:rPr>
@@ -7161,7 +7509,13 @@
               <w:rPr>
                 <w:szCs w:val="16"/>
               </w:rPr>
-              <w:t>120</w:t>
+              <w:t>12</w:t>
+            </w:r>
+            <w:r>
+              <w:rPr>
+                <w:szCs w:val="16"/>
+              </w:rPr>
+              <w:t>2</w:t>
             </w:r>
             <w:r>
               <w:rPr>
@@ -7231,7 +7585,13 @@
               <w:rPr>
                 <w:szCs w:val="16"/>
               </w:rPr>
-              <w:t>147</w:t>
+              <w:t>14</w:t>
+            </w:r>
+            <w:r>
+              <w:rPr>
+                <w:szCs w:val="16"/>
+              </w:rPr>
+              <w:t>9</w:t>
             </w:r>
             <w:r>
               <w:rPr>
@@ -7301,7 +7661,13 @@
               <w:rPr>
                 <w:szCs w:val="16"/>
               </w:rPr>
-              <w:t>174</w:t>
+              <w:t>17</w:t>
+            </w:r>
+            <w:r>
+              <w:rPr>
+                <w:szCs w:val="16"/>
+              </w:rPr>
+              <w:t>6</w:t>
             </w:r>
             <w:r>
               <w:rPr>
@@ -7505,7 +7871,13 @@
               <w:rPr>
                 <w:szCs w:val="16"/>
               </w:rPr>
-              <w:t>67</w:t>
+              <w:t>6</w:t>
+            </w:r>
+            <w:r>
+              <w:rPr>
+                <w:szCs w:val="16"/>
+              </w:rPr>
+              <w:t>9</w:t>
             </w:r>
             <w:r>
               <w:rPr>
@@ -7575,7 +7947,13 @@
               <w:rPr>
                 <w:szCs w:val="16"/>
               </w:rPr>
-              <w:t>94</w:t>
+              <w:t>9</w:t>
+            </w:r>
+            <w:r>
+              <w:rPr>
+                <w:szCs w:val="16"/>
+              </w:rPr>
+              <w:t>6</w:t>
             </w:r>
             <w:r>
               <w:rPr>
@@ -7645,7 +8023,13 @@
               <w:rPr>
                 <w:szCs w:val="16"/>
               </w:rPr>
-              <w:t>121</w:t>
+              <w:t>12</w:t>
+            </w:r>
+            <w:r>
+              <w:rPr>
+                <w:szCs w:val="16"/>
+              </w:rPr>
+              <w:t>3</w:t>
             </w:r>
             <w:r>
               <w:rPr>
@@ -7715,7 +8099,13 @@
               <w:rPr>
                 <w:szCs w:val="16"/>
               </w:rPr>
-              <w:t>148</w:t>
+              <w:t>1</w:t>
+            </w:r>
+            <w:r>
+              <w:rPr>
+                <w:szCs w:val="16"/>
+              </w:rPr>
+              <w:t>50</w:t>
             </w:r>
             <w:r>
               <w:rPr>
@@ -7785,7 +8175,13 @@
               <w:rPr>
                 <w:szCs w:val="16"/>
               </w:rPr>
-              <w:t>175</w:t>
+              <w:t>17</w:t>
+            </w:r>
+            <w:r>
+              <w:rPr>
+                <w:szCs w:val="16"/>
+              </w:rPr>
+              <w:t>7</w:t>
             </w:r>
             <w:r>
               <w:rPr>
@@ -7989,7 +8385,7 @@
               <w:rPr>
                 <w:szCs w:val="16"/>
               </w:rPr>
-              <w:t>68</w:t>
+              <w:t>70</w:t>
             </w:r>
             <w:r>
               <w:rPr>
@@ -8059,7 +8455,13 @@
               <w:rPr>
                 <w:szCs w:val="16"/>
               </w:rPr>
-              <w:t>95</w:t>
+              <w:t>9</w:t>
+            </w:r>
+            <w:r>
+              <w:rPr>
+                <w:szCs w:val="16"/>
+              </w:rPr>
+              <w:t>7</w:t>
             </w:r>
             <w:r>
               <w:rPr>
@@ -8129,7 +8531,13 @@
               <w:rPr>
                 <w:szCs w:val="16"/>
               </w:rPr>
-              <w:t>122</w:t>
+              <w:t>12</w:t>
+            </w:r>
+            <w:r>
+              <w:rPr>
+                <w:szCs w:val="16"/>
+              </w:rPr>
+              <w:t>4</w:t>
             </w:r>
             <w:r>
               <w:rPr>
@@ -8199,7 +8607,13 @@
               <w:rPr>
                 <w:szCs w:val="16"/>
               </w:rPr>
-              <w:t>149</w:t>
+              <w:t>1</w:t>
+            </w:r>
+            <w:r>
+              <w:rPr>
+                <w:szCs w:val="16"/>
+              </w:rPr>
+              <w:t>51</w:t>
             </w:r>
             <w:r>
               <w:rPr>
@@ -8269,7 +8683,13 @@
               <w:rPr>
                 <w:szCs w:val="16"/>
               </w:rPr>
-              <w:t>176</w:t>
+              <w:t>17</w:t>
+            </w:r>
+            <w:r>
+              <w:rPr>
+                <w:szCs w:val="16"/>
+              </w:rPr>
+              <w:t>8</w:t>
             </w:r>
             <w:r>
               <w:rPr>
@@ -8473,7 +8893,7 @@
               <w:rPr>
                 <w:szCs w:val="16"/>
               </w:rPr>
-              <w:t>69</w:t>
+              <w:t>71</w:t>
             </w:r>
             <w:r>
               <w:rPr>
@@ -8543,7 +8963,13 @@
               <w:rPr>
                 <w:szCs w:val="16"/>
               </w:rPr>
-              <w:t>96</w:t>
+              <w:t>9</w:t>
+            </w:r>
+            <w:r>
+              <w:rPr>
+                <w:szCs w:val="16"/>
+              </w:rPr>
+              <w:t>8</w:t>
             </w:r>
             <w:r>
               <w:rPr>
@@ -8613,7 +9039,13 @@
               <w:rPr>
                 <w:szCs w:val="16"/>
               </w:rPr>
-              <w:t>123</w:t>
+              <w:t>12</w:t>
+            </w:r>
+            <w:r>
+              <w:rPr>
+                <w:szCs w:val="16"/>
+              </w:rPr>
+              <w:t>5</w:t>
             </w:r>
             <w:r>
               <w:rPr>
@@ -8683,7 +9115,13 @@
               <w:rPr>
                 <w:szCs w:val="16"/>
               </w:rPr>
-              <w:t>150</w:t>
+              <w:t>15</w:t>
+            </w:r>
+            <w:r>
+              <w:rPr>
+                <w:szCs w:val="16"/>
+              </w:rPr>
+              <w:t>2</w:t>
             </w:r>
             <w:r>
               <w:rPr>
@@ -8753,7 +9191,13 @@
               <w:rPr>
                 <w:szCs w:val="16"/>
               </w:rPr>
-              <w:t>177</w:t>
+              <w:t>17</w:t>
+            </w:r>
+            <w:r>
+              <w:rPr>
+                <w:szCs w:val="16"/>
+              </w:rPr>
+              <w:t>9</w:t>
             </w:r>
             <w:r>
               <w:rPr>
@@ -8957,7 +9401,13 @@
               <w:rPr>
                 <w:szCs w:val="16"/>
               </w:rPr>
-              <w:t>70</w:t>
+              <w:t>7</w:t>
+            </w:r>
+            <w:r>
+              <w:rPr>
+                <w:szCs w:val="16"/>
+              </w:rPr>
+              <w:t>2</w:t>
             </w:r>
             <w:r>
               <w:rPr>
@@ -9027,7 +9477,13 @@
               <w:rPr>
                 <w:szCs w:val="16"/>
               </w:rPr>
-              <w:t>97</w:t>
+              <w:t>9</w:t>
+            </w:r>
+            <w:r>
+              <w:rPr>
+                <w:szCs w:val="16"/>
+              </w:rPr>
+              <w:t>9</w:t>
             </w:r>
             <w:r>
               <w:rPr>
@@ -9097,7 +9553,13 @@
               <w:rPr>
                 <w:szCs w:val="16"/>
               </w:rPr>
-              <w:t>124</w:t>
+              <w:t>12</w:t>
+            </w:r>
+            <w:r>
+              <w:rPr>
+                <w:szCs w:val="16"/>
+              </w:rPr>
+              <w:t>6</w:t>
             </w:r>
             <w:r>
               <w:rPr>
@@ -9167,7 +9629,13 @@
               <w:rPr>
                 <w:szCs w:val="16"/>
               </w:rPr>
-              <w:t>151</w:t>
+              <w:t>15</w:t>
+            </w:r>
+            <w:r>
+              <w:rPr>
+                <w:szCs w:val="16"/>
+              </w:rPr>
+              <w:t>3</w:t>
             </w:r>
             <w:r>
               <w:rPr>
@@ -9237,7 +9705,13 @@
               <w:rPr>
                 <w:szCs w:val="16"/>
               </w:rPr>
-              <w:t>178</w:t>
+              <w:t>1</w:t>
+            </w:r>
+            <w:r>
+              <w:rPr>
+                <w:szCs w:val="16"/>
+              </w:rPr>
+              <w:t>80</w:t>
             </w:r>
             <w:r>
               <w:rPr>
@@ -9441,7 +9915,13 @@
               <w:rPr>
                 <w:szCs w:val="16"/>
               </w:rPr>
-              <w:t>71</w:t>
+              <w:t>7</w:t>
+            </w:r>
+            <w:r>
+              <w:rPr>
+                <w:szCs w:val="16"/>
+              </w:rPr>
+              <w:t>3</w:t>
             </w:r>
             <w:r>
               <w:rPr>
@@ -9511,7 +9991,7 @@
               <w:rPr>
                 <w:szCs w:val="16"/>
               </w:rPr>
-              <w:t>98</w:t>
+              <w:t>100</w:t>
             </w:r>
             <w:r>
               <w:rPr>
@@ -9581,7 +10061,13 @@
               <w:rPr>
                 <w:szCs w:val="16"/>
               </w:rPr>
-              <w:t>125</w:t>
+              <w:t>12</w:t>
+            </w:r>
+            <w:r>
+              <w:rPr>
+                <w:szCs w:val="16"/>
+              </w:rPr>
+              <w:t>7</w:t>
             </w:r>
             <w:r>
               <w:rPr>
@@ -9651,7 +10137,13 @@
               <w:rPr>
                 <w:szCs w:val="16"/>
               </w:rPr>
-              <w:t>152</w:t>
+              <w:t>15</w:t>
+            </w:r>
+            <w:r>
+              <w:rPr>
+                <w:szCs w:val="16"/>
+              </w:rPr>
+              <w:t>4</w:t>
             </w:r>
             <w:r>
               <w:rPr>
@@ -9721,7 +10213,13 @@
               <w:rPr>
                 <w:szCs w:val="16"/>
               </w:rPr>
-              <w:t>179</w:t>
+              <w:t>1</w:t>
+            </w:r>
+            <w:r>
+              <w:rPr>
+                <w:szCs w:val="16"/>
+              </w:rPr>
+              <w:t>81</w:t>
             </w:r>
             <w:r>
               <w:rPr>
@@ -9925,7 +10423,13 @@
               <w:rPr>
                 <w:szCs w:val="16"/>
               </w:rPr>
-              <w:t>72</w:t>
+              <w:t>7</w:t>
+            </w:r>
+            <w:r>
+              <w:rPr>
+                <w:szCs w:val="16"/>
+              </w:rPr>
+              <w:t>4</w:t>
             </w:r>
             <w:r>
               <w:rPr>
@@ -9995,7 +10499,7 @@
               <w:rPr>
                 <w:szCs w:val="16"/>
               </w:rPr>
-              <w:t>99</w:t>
+              <w:t>101</w:t>
             </w:r>
             <w:r>
               <w:rPr>
@@ -10065,7 +10569,13 @@
               <w:rPr>
                 <w:szCs w:val="16"/>
               </w:rPr>
-              <w:t>126</w:t>
+              <w:t>12</w:t>
+            </w:r>
+            <w:r>
+              <w:rPr>
+                <w:szCs w:val="16"/>
+              </w:rPr>
+              <w:t>8</w:t>
             </w:r>
             <w:r>
               <w:rPr>
@@ -10135,7 +10645,13 @@
               <w:rPr>
                 <w:szCs w:val="16"/>
               </w:rPr>
-              <w:t>153</w:t>
+              <w:t>15</w:t>
+            </w:r>
+            <w:r>
+              <w:rPr>
+                <w:szCs w:val="16"/>
+              </w:rPr>
+              <w:t>5</w:t>
             </w:r>
             <w:r>
               <w:rPr>
@@ -10205,7 +10721,13 @@
               <w:rPr>
                 <w:szCs w:val="16"/>
               </w:rPr>
-              <w:t>180</w:t>
+              <w:t>18</w:t>
+            </w:r>
+            <w:r>
+              <w:rPr>
+                <w:szCs w:val="16"/>
+              </w:rPr>
+              <w:t>2</w:t>
             </w:r>
             <w:r>
               <w:rPr>
@@ -10409,7 +10931,13 @@
               <w:rPr>
                 <w:szCs w:val="16"/>
               </w:rPr>
-              <w:t>73</w:t>
+              <w:t>7</w:t>
+            </w:r>
+            <w:r>
+              <w:rPr>
+                <w:szCs w:val="16"/>
+              </w:rPr>
+              <w:t>5</w:t>
             </w:r>
             <w:r>
               <w:rPr>
@@ -10479,7 +11007,13 @@
               <w:rPr>
                 <w:szCs w:val="16"/>
               </w:rPr>
-              <w:t>100</w:t>
+              <w:t>10</w:t>
+            </w:r>
+            <w:r>
+              <w:rPr>
+                <w:szCs w:val="16"/>
+              </w:rPr>
+              <w:t>2</w:t>
             </w:r>
             <w:r>
               <w:rPr>
@@ -10549,7 +11083,13 @@
               <w:rPr>
                 <w:szCs w:val="16"/>
               </w:rPr>
-              <w:t>127</w:t>
+              <w:t>12</w:t>
+            </w:r>
+            <w:r>
+              <w:rPr>
+                <w:szCs w:val="16"/>
+              </w:rPr>
+              <w:t>9</w:t>
             </w:r>
             <w:r>
               <w:rPr>
@@ -10619,7 +11159,13 @@
               <w:rPr>
                 <w:szCs w:val="16"/>
               </w:rPr>
-              <w:t>154</w:t>
+              <w:t>15</w:t>
+            </w:r>
+            <w:r>
+              <w:rPr>
+                <w:szCs w:val="16"/>
+              </w:rPr>
+              <w:t>6</w:t>
             </w:r>
             <w:r>
               <w:rPr>
@@ -10689,7 +11235,13 @@
               <w:rPr>
                 <w:szCs w:val="16"/>
               </w:rPr>
-              <w:t>181</w:t>
+              <w:t>18</w:t>
+            </w:r>
+            <w:r>
+              <w:rPr>
+                <w:szCs w:val="16"/>
+              </w:rPr>
+              <w:t>3</w:t>
             </w:r>
             <w:r>
               <w:rPr>
@@ -10893,7 +11445,13 @@
               <w:rPr>
                 <w:szCs w:val="16"/>
               </w:rPr>
-              <w:t>74</w:t>
+              <w:t>7</w:t>
+            </w:r>
+            <w:r>
+              <w:rPr>
+                <w:szCs w:val="16"/>
+              </w:rPr>
+              <w:t>6</w:t>
             </w:r>
             <w:r>
               <w:rPr>
@@ -10957,7 +11515,13 @@
               <w:rPr>
                 <w:szCs w:val="16"/>
               </w:rPr>
-              <w:t>[101</w:t>
+              <w:t>[10</w:t>
+            </w:r>
+            <w:r>
+              <w:rPr>
+                <w:szCs w:val="16"/>
+              </w:rPr>
+              <w:t>3</w:t>
             </w:r>
             <w:r>
               <w:rPr>
@@ -11027,7 +11591,13 @@
               <w:rPr>
                 <w:szCs w:val="16"/>
               </w:rPr>
-              <w:t>128</w:t>
+              <w:t>1</w:t>
+            </w:r>
+            <w:r>
+              <w:rPr>
+                <w:szCs w:val="16"/>
+              </w:rPr>
+              <w:t>30</w:t>
             </w:r>
             <w:r>
               <w:rPr>
@@ -11097,7 +11667,13 @@
               <w:rPr>
                 <w:szCs w:val="16"/>
               </w:rPr>
-              <w:t>155</w:t>
+              <w:t>15</w:t>
+            </w:r>
+            <w:r>
+              <w:rPr>
+                <w:szCs w:val="16"/>
+              </w:rPr>
+              <w:t>7</w:t>
             </w:r>
             <w:r>
               <w:rPr>
@@ -11167,7 +11743,13 @@
               <w:rPr>
                 <w:szCs w:val="16"/>
               </w:rPr>
-              <w:t>182</w:t>
+              <w:t>18</w:t>
+            </w:r>
+            <w:r>
+              <w:rPr>
+                <w:szCs w:val="16"/>
+              </w:rPr>
+              <w:t>4</w:t>
             </w:r>
             <w:r>
               <w:rPr>
@@ -11365,7 +11947,13 @@
               <w:rPr>
                 <w:szCs w:val="16"/>
               </w:rPr>
-              <w:t>75</w:t>
+              <w:t>7</w:t>
+            </w:r>
+            <w:r>
+              <w:rPr>
+                <w:szCs w:val="16"/>
+              </w:rPr>
+              <w:t>7</w:t>
             </w:r>
             <w:r>
               <w:rPr>
@@ -11435,7 +12023,13 @@
               <w:rPr>
                 <w:szCs w:val="16"/>
               </w:rPr>
-              <w:t>102</w:t>
+              <w:t>10</w:t>
+            </w:r>
+            <w:r>
+              <w:rPr>
+                <w:szCs w:val="16"/>
+              </w:rPr>
+              <w:t>4</w:t>
             </w:r>
             <w:r>
               <w:rPr>
@@ -11505,7 +12099,13 @@
               <w:rPr>
                 <w:szCs w:val="16"/>
               </w:rPr>
-              <w:t>129</w:t>
+              <w:t>1</w:t>
+            </w:r>
+            <w:r>
+              <w:rPr>
+                <w:szCs w:val="16"/>
+              </w:rPr>
+              <w:t>31</w:t>
             </w:r>
             <w:r>
               <w:rPr>
@@ -11575,7 +12175,13 @@
               <w:rPr>
                 <w:szCs w:val="16"/>
               </w:rPr>
-              <w:t>156</w:t>
+              <w:t>15</w:t>
+            </w:r>
+            <w:r>
+              <w:rPr>
+                <w:szCs w:val="16"/>
+              </w:rPr>
+              <w:t>8</w:t>
             </w:r>
             <w:r>
               <w:rPr>
@@ -11645,7 +12251,13 @@
               <w:rPr>
                 <w:szCs w:val="16"/>
               </w:rPr>
-              <w:t>183</w:t>
+              <w:t>18</w:t>
+            </w:r>
+            <w:r>
+              <w:rPr>
+                <w:szCs w:val="16"/>
+              </w:rPr>
+              <w:t>5</w:t>
             </w:r>
             <w:r>
               <w:rPr>
@@ -11849,7 +12461,13 @@
               <w:rPr>
                 <w:szCs w:val="16"/>
               </w:rPr>
-              <w:t>76</w:t>
+              <w:t>7</w:t>
+            </w:r>
+            <w:r>
+              <w:rPr>
+                <w:szCs w:val="16"/>
+              </w:rPr>
+              <w:t>8</w:t>
             </w:r>
             <w:r>
               <w:rPr>
@@ -11919,7 +12537,13 @@
               <w:rPr>
                 <w:szCs w:val="16"/>
               </w:rPr>
-              <w:t>103</w:t>
+              <w:t>10</w:t>
+            </w:r>
+            <w:r>
+              <w:rPr>
+                <w:szCs w:val="16"/>
+              </w:rPr>
+              <w:t>5</w:t>
             </w:r>
             <w:r>
               <w:rPr>
@@ -11989,7 +12613,13 @@
               <w:rPr>
                 <w:szCs w:val="16"/>
               </w:rPr>
-              <w:t>130</w:t>
+              <w:t>13</w:t>
+            </w:r>
+            <w:r>
+              <w:rPr>
+                <w:szCs w:val="16"/>
+              </w:rPr>
+              <w:t>2</w:t>
             </w:r>
             <w:r>
               <w:rPr>
@@ -12059,7 +12689,13 @@
               <w:rPr>
                 <w:szCs w:val="16"/>
               </w:rPr>
-              <w:t>157</w:t>
+              <w:t>15</w:t>
+            </w:r>
+            <w:r>
+              <w:rPr>
+                <w:szCs w:val="16"/>
+              </w:rPr>
+              <w:t>9</w:t>
             </w:r>
             <w:r>
               <w:rPr>
@@ -12129,7 +12765,13 @@
               <w:rPr>
                 <w:szCs w:val="16"/>
               </w:rPr>
-              <w:t>184</w:t>
+              <w:t>18</w:t>
+            </w:r>
+            <w:r>
+              <w:rPr>
+                <w:szCs w:val="16"/>
+              </w:rPr>
+              <w:t>6</w:t>
             </w:r>
             <w:r>
               <w:rPr>
@@ -12333,7 +12975,13 @@
               <w:rPr>
                 <w:szCs w:val="16"/>
               </w:rPr>
-              <w:t>77</w:t>
+              <w:t>7</w:t>
+            </w:r>
+            <w:r>
+              <w:rPr>
+                <w:szCs w:val="16"/>
+              </w:rPr>
+              <w:t>9</w:t>
             </w:r>
             <w:r>
               <w:rPr>
@@ -12403,7 +13051,13 @@
               <w:rPr>
                 <w:szCs w:val="16"/>
               </w:rPr>
-              <w:t>104</w:t>
+              <w:t>10</w:t>
+            </w:r>
+            <w:r>
+              <w:rPr>
+                <w:szCs w:val="16"/>
+              </w:rPr>
+              <w:t>6</w:t>
             </w:r>
             <w:r>
               <w:rPr>
@@ -12473,7 +13127,13 @@
               <w:rPr>
                 <w:szCs w:val="16"/>
               </w:rPr>
-              <w:t>131</w:t>
+              <w:t>13</w:t>
+            </w:r>
+            <w:r>
+              <w:rPr>
+                <w:szCs w:val="16"/>
+              </w:rPr>
+              <w:t>3</w:t>
             </w:r>
             <w:r>
               <w:rPr>
@@ -12543,7 +13203,13 @@
               <w:rPr>
                 <w:szCs w:val="16"/>
               </w:rPr>
-              <w:t>158</w:t>
+              <w:t>1</w:t>
+            </w:r>
+            <w:r>
+              <w:rPr>
+                <w:szCs w:val="16"/>
+              </w:rPr>
+              <w:t>60</w:t>
             </w:r>
             <w:r>
               <w:rPr>
@@ -12613,7 +13279,13 @@
               <w:rPr>
                 <w:szCs w:val="16"/>
               </w:rPr>
-              <w:t>185</w:t>
+              <w:t>18</w:t>
+            </w:r>
+            <w:r>
+              <w:rPr>
+                <w:szCs w:val="16"/>
+              </w:rPr>
+              <w:t>7</w:t>
             </w:r>
             <w:r>
               <w:rPr>
@@ -12817,7 +13489,7 @@
               <w:rPr>
                 <w:szCs w:val="16"/>
               </w:rPr>
-              <w:t>78</w:t>
+              <w:t>80</w:t>
             </w:r>
             <w:r>
               <w:rPr>
@@ -12887,7 +13559,13 @@
               <w:rPr>
                 <w:szCs w:val="16"/>
               </w:rPr>
-              <w:t>105</w:t>
+              <w:t>10</w:t>
+            </w:r>
+            <w:r>
+              <w:rPr>
+                <w:szCs w:val="16"/>
+              </w:rPr>
+              <w:t>7</w:t>
             </w:r>
             <w:r>
               <w:rPr>
@@ -12957,7 +13635,13 @@
               <w:rPr>
                 <w:szCs w:val="16"/>
               </w:rPr>
-              <w:t>132</w:t>
+              <w:t>13</w:t>
+            </w:r>
+            <w:r>
+              <w:rPr>
+                <w:szCs w:val="16"/>
+              </w:rPr>
+              <w:t>4</w:t>
             </w:r>
             <w:r>
               <w:rPr>
@@ -13027,7 +13711,13 @@
               <w:rPr>
                 <w:szCs w:val="16"/>
               </w:rPr>
-              <w:t>159</w:t>
+              <w:t>1</w:t>
+            </w:r>
+            <w:r>
+              <w:rPr>
+                <w:szCs w:val="16"/>
+              </w:rPr>
+              <w:t>61</w:t>
             </w:r>
             <w:r>
               <w:rPr>
@@ -13097,7 +13787,13 @@
               <w:rPr>
                 <w:szCs w:val="16"/>
               </w:rPr>
-              <w:t>186</w:t>
+              <w:t>18</w:t>
+            </w:r>
+            <w:r>
+              <w:rPr>
+                <w:szCs w:val="16"/>
+              </w:rPr>
+              <w:t>8</w:t>
             </w:r>
             <w:r>
               <w:rPr>

</xml_diff>